<commit_message>
Trocando ator cliente para público
</commit_message>
<xml_diff>
--- a/29-Mapeamento de Atores e Diagrama de Casos de Uso do Subsistema/SolutionUp_Revender Equipamentos Recondicionados.docx
+++ b/29-Mapeamento de Atores e Diagrama de Casos de Uso do Subsistema/SolutionUp_Revender Equipamentos Recondicionados.docx
@@ -101,8 +101,6 @@
               </w:rPr>
               <w:t>9</w:t>
             </w:r>
-            <w:bookmarkStart w:id="0" w:name="_GoBack"/>
-            <w:bookmarkEnd w:id="0"/>
             <w:r>
               <w:rPr>
                 <w:b/>
@@ -193,7 +191,7 @@
                 <w:sz w:val="24"/>
                 <w:szCs w:val="24"/>
               </w:rPr>
-              <w:t>Cliente</w:t>
+              <w:t>Público</w:t>
             </w:r>
           </w:p>
         </w:tc>
@@ -270,18 +268,31 @@
           </w:tcPr>
           <w:p>
             <w:pPr>
-              <w:jc w:val="both"/>
-              <w:rPr>
-                <w:sz w:val="24"/>
-                <w:szCs w:val="24"/>
-              </w:rPr>
-            </w:pPr>
-            <w:r>
-              <w:rPr>
-                <w:sz w:val="24"/>
-                <w:szCs w:val="24"/>
-              </w:rPr>
-              <w:t>Esse UC tem como finalidade permitir que o cliente possa revender produtos recondicionados.</w:t>
+              <w:rPr>
+                <w:sz w:val="24"/>
+                <w:szCs w:val="24"/>
+              </w:rPr>
+            </w:pPr>
+            <w:r>
+              <w:rPr>
+                <w:sz w:val="24"/>
+                <w:szCs w:val="24"/>
+              </w:rPr>
+              <w:t xml:space="preserve">Esse UC tem como finalidade permitir que o </w:t>
+            </w:r>
+            <w:r>
+              <w:rPr>
+                <w:sz w:val="24"/>
+                <w:szCs w:val="24"/>
+              </w:rPr>
+              <w:t>público</w:t>
+            </w:r>
+            <w:r>
+              <w:rPr>
+                <w:sz w:val="24"/>
+                <w:szCs w:val="24"/>
+              </w:rPr>
+              <w:t xml:space="preserve"> possa revender produtos recondicionados.</w:t>
             </w:r>
           </w:p>
         </w:tc>
@@ -324,7 +335,7 @@
                 <w:sz w:val="24"/>
                 <w:szCs w:val="24"/>
               </w:rPr>
-              <w:t>Realizar login.</w:t>
+              <w:t>Não há</w:t>
             </w:r>
           </w:p>
         </w:tc>
@@ -469,7 +480,14 @@
                 <w:sz w:val="24"/>
                 <w:szCs w:val="24"/>
               </w:rPr>
-              <w:t>Cliente acessa a área de revenda de produtos.</w:t>
+              <w:t>Público</w:t>
+            </w:r>
+            <w:r>
+              <w:rPr>
+                <w:sz w:val="24"/>
+                <w:szCs w:val="24"/>
+              </w:rPr>
+              <w:t xml:space="preserve"> acessa a área de revenda de produtos.</w:t>
             </w:r>
           </w:p>
         </w:tc>
@@ -524,7 +542,7 @@
                 <w:sz w:val="24"/>
                 <w:szCs w:val="24"/>
               </w:rPr>
-              <w:t>Cliente</w:t>
+              <w:t>Público</w:t>
             </w:r>
             <w:r>
               <w:rPr>
@@ -604,7 +622,16 @@
                 <w:sz w:val="24"/>
                 <w:szCs w:val="24"/>
               </w:rPr>
-              <w:t>Sistema retorna mensagem dizendo que o produto será analisado.</w:t>
+              <w:t xml:space="preserve">Sistema retorna </w:t>
+            </w:r>
+            <w:bookmarkStart w:id="0" w:name="_GoBack"/>
+            <w:bookmarkEnd w:id="0"/>
+            <w:r>
+              <w:rPr>
+                <w:sz w:val="24"/>
+                <w:szCs w:val="24"/>
+              </w:rPr>
+              <w:t>mensagem dizendo que o produto será analisado.</w:t>
             </w:r>
           </w:p>
         </w:tc>
@@ -680,38 +707,19 @@
           </w:tcPr>
           <w:p>
             <w:pPr>
-              <w:ind w:left="360"/>
               <w:jc w:val="center"/>
               <w:rPr>
                 <w:sz w:val="24"/>
                 <w:szCs w:val="24"/>
               </w:rPr>
             </w:pPr>
-          </w:p>
-          <w:p>
-            <w:pPr>
-              <w:ind w:left="360"/>
-              <w:rPr>
-                <w:sz w:val="24"/>
-                <w:szCs w:val="24"/>
-              </w:rPr>
-            </w:pPr>
-            <w:r>
-              <w:rPr>
-                <w:sz w:val="24"/>
-                <w:szCs w:val="24"/>
-              </w:rPr>
-              <w:t>Será permitido a revenda de produtos, apenas para usuários que tenham realizado login.</w:t>
-            </w:r>
-          </w:p>
-          <w:p>
-            <w:pPr>
-              <w:ind w:left="360"/>
-              <w:rPr>
-                <w:sz w:val="24"/>
-                <w:szCs w:val="24"/>
-              </w:rPr>
-            </w:pPr>
+            <w:r>
+              <w:rPr>
+                <w:sz w:val="24"/>
+                <w:szCs w:val="24"/>
+              </w:rPr>
+              <w:t>Não há</w:t>
+            </w:r>
           </w:p>
         </w:tc>
       </w:tr>
@@ -2183,9 +2191,7 @@
       <w:tblStyleRowBandSize w:val="1"/>
       <w:tblStyleColBandSize w:val="1"/>
       <w:tblCellMar>
-        <w:top w:w="0" w:type="dxa"/>
         <w:left w:w="108" w:type="dxa"/>
-        <w:bottom w:w="0" w:type="dxa"/>
         <w:right w:w="108" w:type="dxa"/>
       </w:tblCellMar>
     </w:tblPr>

</xml_diff>